<commit_message>
Friday: additions to discussion and lit review.
</commit_message>
<xml_diff>
--- a/paper/LitNotes.docx
+++ b/paper/LitNotes.docx
@@ -416,6 +416,33 @@
               <w:rPr>
                 <w:rFonts w:ascii="Bell MT" w:hAnsi="Bell MT"/>
               </w:rPr>
+              <w:t>--</w:t>
+            </w:r>
+            <w:proofErr w:type="spellStart"/>
+            <w:r>
+              <w:rPr>
+                <w:rFonts w:ascii="Bell MT" w:hAnsi="Bell MT"/>
+              </w:rPr>
+              <w:t>Exp</w:t>
+            </w:r>
+            <w:proofErr w:type="spellEnd"/>
+            <w:r>
+              <w:rPr>
+                <w:rFonts w:ascii="Bell MT" w:hAnsi="Bell MT"/>
+              </w:rPr>
+              <w:t xml:space="preserve"> 1:</w:t>
+            </w:r>
+          </w:p>
+          <w:p>
+            <w:pPr>
+              <w:rPr>
+                <w:rFonts w:ascii="Bell MT" w:hAnsi="Bell MT"/>
+              </w:rPr>
+            </w:pPr>
+            <w:r>
+              <w:rPr>
+                <w:rFonts w:ascii="Bell MT" w:hAnsi="Bell MT"/>
+              </w:rPr>
               <w:t xml:space="preserve">6 words vs. 6 </w:t>
             </w:r>
             <w:proofErr w:type="spellStart"/>
@@ -439,6 +466,55 @@
               </w:rPr>
               <w:t xml:space="preserve">Rated confidence on a 1-10 scale after each 2afc </w:t>
             </w:r>
+          </w:p>
+          <w:p>
+            <w:pPr>
+              <w:rPr>
+                <w:rFonts w:ascii="Bell MT" w:hAnsi="Bell MT"/>
+              </w:rPr>
+            </w:pPr>
+            <w:r>
+              <w:rPr>
+                <w:rFonts w:ascii="Bell MT" w:hAnsi="Bell MT"/>
+              </w:rPr>
+              <w:t>--</w:t>
+            </w:r>
+            <w:proofErr w:type="spellStart"/>
+            <w:r>
+              <w:rPr>
+                <w:rFonts w:ascii="Bell MT" w:hAnsi="Bell MT"/>
+              </w:rPr>
+              <w:t>Exp</w:t>
+            </w:r>
+            <w:proofErr w:type="spellEnd"/>
+            <w:r>
+              <w:rPr>
+                <w:rFonts w:ascii="Bell MT" w:hAnsi="Bell MT"/>
+              </w:rPr>
+              <w:t xml:space="preserve"> 2:</w:t>
+            </w:r>
+          </w:p>
+          <w:p>
+            <w:pPr>
+              <w:rPr>
+                <w:rFonts w:ascii="Bell MT" w:hAnsi="Bell MT"/>
+              </w:rPr>
+            </w:pPr>
+            <w:r>
+              <w:rPr>
+                <w:rFonts w:ascii="Bell MT" w:hAnsi="Bell MT"/>
+              </w:rPr>
+              <w:t xml:space="preserve">After 2afc, rated remember, familiar or guess </w:t>
+            </w:r>
+          </w:p>
+          <w:p>
+            <w:pPr>
+              <w:rPr>
+                <w:rFonts w:ascii="Bell MT" w:hAnsi="Bell MT"/>
+              </w:rPr>
+            </w:pPr>
+            <w:bookmarkStart w:id="0" w:name="_GoBack"/>
+            <w:bookmarkEnd w:id="0"/>
           </w:p>
         </w:tc>
       </w:tr>
@@ -511,8 +587,6 @@
               </w:rPr>
               <w:t>1-2 and 2-3 but not 1-2</w:t>
             </w:r>
-            <w:bookmarkStart w:id="0" w:name="_GoBack"/>
-            <w:bookmarkEnd w:id="0"/>
           </w:p>
         </w:tc>
         <w:tc>
@@ -1278,6 +1352,119 @@
 <file path=word/numbering.xml><?xml version="1.0" encoding="utf-8"?>
 <w:numbering xmlns:wpc="http://schemas.microsoft.com/office/word/2010/wordprocessingCanvas" xmlns:cx="http://schemas.microsoft.com/office/drawing/2014/chartex" xmlns:cx1="http://schemas.microsoft.com/office/drawing/2015/9/8/chartex" xmlns:mc="http://schemas.openxmlformats.org/markup-compatibility/2006" xmlns:o="urn:schemas-microsoft-com:office:office" xmlns:r="http://schemas.openxmlformats.org/officeDocument/2006/relationships" xmlns:m="http://schemas.openxmlformats.org/officeDocument/2006/math" xmlns:v="urn:schemas-microsoft-com:vml" xmlns:wp14="http://schemas.microsoft.com/office/word/2010/wordprocessingDrawing" xmlns:wp="http://schemas.openxmlformats.org/drawingml/2006/wordprocessingDrawing" xmlns:w10="urn:schemas-microsoft-com:office:word" xmlns:w="http://schemas.openxmlformats.org/wordprocessingml/2006/main" xmlns:w14="http://schemas.microsoft.com/office/word/2010/wordml" xmlns:w15="http://schemas.microsoft.com/office/word/2012/wordml" xmlns:w16se="http://schemas.microsoft.com/office/word/2015/wordml/symex" xmlns:wpg="http://schemas.microsoft.com/office/word/2010/wordprocessingGroup" xmlns:wpi="http://schemas.microsoft.com/office/word/2010/wordprocessingInk" xmlns:wne="http://schemas.microsoft.com/office/word/2006/wordml" xmlns:wps="http://schemas.microsoft.com/office/word/2010/wordprocessingShape" mc:Ignorable="w14 w15 w16se wp14">
   <w:abstractNum w:abstractNumId="0" w15:restartNumberingAfterBreak="0">
+    <w:nsid w:val="0D176FBE"/>
+    <w:multiLevelType w:val="hybridMultilevel"/>
+    <w:tmpl w:val="DB1C42A8"/>
+    <w:lvl w:ilvl="0" w:tplc="B8E6E95A">
+      <w:start w:val="1"/>
+      <w:numFmt w:val="bullet"/>
+      <w:lvlText w:val=""/>
+      <w:lvlJc w:val="left"/>
+      <w:pPr>
+        <w:ind w:left="720" w:hanging="360"/>
+      </w:pPr>
+      <w:rPr>
+        <w:rFonts w:ascii="Wingdings" w:eastAsiaTheme="minorHAnsi" w:hAnsi="Wingdings" w:cstheme="minorBidi" w:hint="default"/>
+      </w:rPr>
+    </w:lvl>
+    <w:lvl w:ilvl="1" w:tplc="04090003" w:tentative="1">
+      <w:start w:val="1"/>
+      <w:numFmt w:val="bullet"/>
+      <w:lvlText w:val="o"/>
+      <w:lvlJc w:val="left"/>
+      <w:pPr>
+        <w:ind w:left="1440" w:hanging="360"/>
+      </w:pPr>
+      <w:rPr>
+        <w:rFonts w:ascii="Courier New" w:hAnsi="Courier New" w:cs="Courier New" w:hint="default"/>
+      </w:rPr>
+    </w:lvl>
+    <w:lvl w:ilvl="2" w:tplc="04090005" w:tentative="1">
+      <w:start w:val="1"/>
+      <w:numFmt w:val="bullet"/>
+      <w:lvlText w:val=""/>
+      <w:lvlJc w:val="left"/>
+      <w:pPr>
+        <w:ind w:left="2160" w:hanging="360"/>
+      </w:pPr>
+      <w:rPr>
+        <w:rFonts w:ascii="Wingdings" w:hAnsi="Wingdings" w:hint="default"/>
+      </w:rPr>
+    </w:lvl>
+    <w:lvl w:ilvl="3" w:tplc="04090001" w:tentative="1">
+      <w:start w:val="1"/>
+      <w:numFmt w:val="bullet"/>
+      <w:lvlText w:val=""/>
+      <w:lvlJc w:val="left"/>
+      <w:pPr>
+        <w:ind w:left="2880" w:hanging="360"/>
+      </w:pPr>
+      <w:rPr>
+        <w:rFonts w:ascii="Symbol" w:hAnsi="Symbol" w:hint="default"/>
+      </w:rPr>
+    </w:lvl>
+    <w:lvl w:ilvl="4" w:tplc="04090003" w:tentative="1">
+      <w:start w:val="1"/>
+      <w:numFmt w:val="bullet"/>
+      <w:lvlText w:val="o"/>
+      <w:lvlJc w:val="left"/>
+      <w:pPr>
+        <w:ind w:left="3600" w:hanging="360"/>
+      </w:pPr>
+      <w:rPr>
+        <w:rFonts w:ascii="Courier New" w:hAnsi="Courier New" w:cs="Courier New" w:hint="default"/>
+      </w:rPr>
+    </w:lvl>
+    <w:lvl w:ilvl="5" w:tplc="04090005" w:tentative="1">
+      <w:start w:val="1"/>
+      <w:numFmt w:val="bullet"/>
+      <w:lvlText w:val=""/>
+      <w:lvlJc w:val="left"/>
+      <w:pPr>
+        <w:ind w:left="4320" w:hanging="360"/>
+      </w:pPr>
+      <w:rPr>
+        <w:rFonts w:ascii="Wingdings" w:hAnsi="Wingdings" w:hint="default"/>
+      </w:rPr>
+    </w:lvl>
+    <w:lvl w:ilvl="6" w:tplc="04090001" w:tentative="1">
+      <w:start w:val="1"/>
+      <w:numFmt w:val="bullet"/>
+      <w:lvlText w:val=""/>
+      <w:lvlJc w:val="left"/>
+      <w:pPr>
+        <w:ind w:left="5040" w:hanging="360"/>
+      </w:pPr>
+      <w:rPr>
+        <w:rFonts w:ascii="Symbol" w:hAnsi="Symbol" w:hint="default"/>
+      </w:rPr>
+    </w:lvl>
+    <w:lvl w:ilvl="7" w:tplc="04090003" w:tentative="1">
+      <w:start w:val="1"/>
+      <w:numFmt w:val="bullet"/>
+      <w:lvlText w:val="o"/>
+      <w:lvlJc w:val="left"/>
+      <w:pPr>
+        <w:ind w:left="5760" w:hanging="360"/>
+      </w:pPr>
+      <w:rPr>
+        <w:rFonts w:ascii="Courier New" w:hAnsi="Courier New" w:cs="Courier New" w:hint="default"/>
+      </w:rPr>
+    </w:lvl>
+    <w:lvl w:ilvl="8" w:tplc="04090005" w:tentative="1">
+      <w:start w:val="1"/>
+      <w:numFmt w:val="bullet"/>
+      <w:lvlText w:val=""/>
+      <w:lvlJc w:val="left"/>
+      <w:pPr>
+        <w:ind w:left="6480" w:hanging="360"/>
+      </w:pPr>
+      <w:rPr>
+        <w:rFonts w:ascii="Wingdings" w:hAnsi="Wingdings" w:hint="default"/>
+      </w:rPr>
+    </w:lvl>
+  </w:abstractNum>
+  <w:abstractNum w:abstractNumId="1" w15:restartNumberingAfterBreak="0">
     <w:nsid w:val="36F506B4"/>
     <w:multiLevelType w:val="hybridMultilevel"/>
     <w:tmpl w:val="8362AE60"/>
@@ -1389,7 +1576,7 @@
       </w:rPr>
     </w:lvl>
   </w:abstractNum>
-  <w:abstractNum w:abstractNumId="1" w15:restartNumberingAfterBreak="0">
+  <w:abstractNum w:abstractNumId="2" w15:restartNumberingAfterBreak="0">
     <w:nsid w:val="522817E9"/>
     <w:multiLevelType w:val="hybridMultilevel"/>
     <w:tmpl w:val="393E89BC"/>
@@ -1502,9 +1689,12 @@
     </w:lvl>
   </w:abstractNum>
   <w:num w:numId="1">
+    <w:abstractNumId w:val="2"/>
+  </w:num>
+  <w:num w:numId="2">
     <w:abstractNumId w:val="1"/>
   </w:num>
-  <w:num w:numId="2">
+  <w:num w:numId="3">
     <w:abstractNumId w:val="0"/>
   </w:num>
 </w:numbering>
@@ -2230,7 +2420,7 @@
 </file>
 
 <file path=customXml/itemProps1.xml><?xml version="1.0" encoding="utf-8"?>
-<ds:datastoreItem xmlns:ds="http://schemas.openxmlformats.org/officeDocument/2006/customXml" ds:itemID="{37B2F4D9-78C6-4F3C-A5E7-E4207B034411}">
+<ds:datastoreItem xmlns:ds="http://schemas.openxmlformats.org/officeDocument/2006/customXml" ds:itemID="{703B2186-0010-40E5-87C1-A3D295EAEDF5}">
   <ds:schemaRefs>
     <ds:schemaRef ds:uri="http://schemas.openxmlformats.org/officeDocument/2006/bibliography"/>
   </ds:schemaRefs>

</xml_diff>